<commit_message>
Tarea de listar todas las publicaciones
</commit_message>
<xml_diff>
--- a/Plan de pruebas Blank Factor.docx
+++ b/Plan de pruebas Blank Factor.docx
@@ -430,6 +430,72 @@
     </w:p>
     <w:p>
       <w:pPr>
+        <w:numPr>
+          <w:ilvl w:val="1"/>
+          <w:numId w:val="2"/>
+        </w:numPr>
+        <w:spacing w:before="100" w:beforeAutospacing="1" w:after="100" w:afterAutospacing="1" w:line="240" w:lineRule="auto"/>
+        <w:rPr>
+          <w:rFonts w:ascii="Segoe UI" w:eastAsia="Times New Roman" w:hAnsi="Segoe UI" w:cs="Segoe UI"/>
+          <w:color w:val="000000"/>
+          <w:sz w:val="21"/>
+          <w:szCs w:val="21"/>
+          <w:lang w:eastAsia="es-CO"/>
+        </w:rPr>
+      </w:pPr>
+      <w:r>
+        <w:rPr>
+          <w:rFonts w:ascii="Segoe UI" w:eastAsia="Times New Roman" w:hAnsi="Segoe UI" w:cs="Segoe UI"/>
+          <w:color w:val="000000"/>
+          <w:sz w:val="21"/>
+          <w:szCs w:val="21"/>
+          <w:lang w:eastAsia="es-CO"/>
+        </w:rPr>
+        <w:t xml:space="preserve">Se verificará que se </w:t>
+      </w:r>
+      <w:r>
+        <w:rPr>
+          <w:rFonts w:ascii="Segoe UI" w:eastAsia="Times New Roman" w:hAnsi="Segoe UI" w:cs="Segoe UI"/>
+          <w:color w:val="000000"/>
+          <w:sz w:val="21"/>
+          <w:szCs w:val="21"/>
+          <w:lang w:eastAsia="es-CO"/>
+        </w:rPr>
+        <w:t xml:space="preserve">imprima una lista </w:t>
+      </w:r>
+      <w:r>
+        <w:rPr>
+          <w:rFonts w:ascii="Segoe UI" w:eastAsia="Times New Roman" w:hAnsi="Segoe UI" w:cs="Segoe UI"/>
+          <w:color w:val="000000"/>
+          <w:sz w:val="21"/>
+          <w:szCs w:val="21"/>
+          <w:lang w:eastAsia="es-CO"/>
+        </w:rPr>
+        <w:t xml:space="preserve">todas </w:t>
+      </w:r>
+      <w:r>
+        <w:rPr>
+          <w:rFonts w:ascii="Segoe UI" w:eastAsia="Times New Roman" w:hAnsi="Segoe UI" w:cs="Segoe UI"/>
+          <w:color w:val="000000"/>
+          <w:sz w:val="21"/>
+          <w:szCs w:val="21"/>
+          <w:lang w:eastAsia="es-CO"/>
+        </w:rPr>
+        <w:t xml:space="preserve">las publicaciones </w:t>
+      </w:r>
+      <w:r>
+        <w:rPr>
+          <w:rFonts w:ascii="Segoe UI" w:eastAsia="Times New Roman" w:hAnsi="Segoe UI" w:cs="Segoe UI"/>
+          <w:color w:val="000000"/>
+          <w:sz w:val="21"/>
+          <w:szCs w:val="21"/>
+          <w:lang w:eastAsia="es-CO"/>
+        </w:rPr>
+        <w:t>del Blog</w:t>
+      </w:r>
+    </w:p>
+    <w:p>
+      <w:pPr>
         <w:spacing w:after="0" w:line="240" w:lineRule="auto"/>
         <w:rPr>
           <w:rFonts w:ascii="Times New Roman" w:eastAsia="Times New Roman" w:hAnsi="Times New Roman" w:cs="Times New Roman"/>
@@ -527,7 +593,31 @@
           <w:szCs w:val="24"/>
           <w:lang w:eastAsia="es-CO"/>
         </w:rPr>
-        <w:t>Subscribirse al formulario</w:t>
+        <w:t xml:space="preserve">Subscribirse </w:t>
+      </w:r>
+      <w:r>
+        <w:rPr>
+          <w:rFonts w:ascii="Times New Roman" w:eastAsia="Times New Roman" w:hAnsi="Times New Roman" w:cs="Times New Roman"/>
+          <w:b/>
+          <w:bCs/>
+          <w:color w:val="000000"/>
+          <w:sz w:val="24"/>
+          <w:szCs w:val="24"/>
+          <w:lang w:eastAsia="es-CO"/>
+        </w:rPr>
+        <w:t>al boletín mediante un</w:t>
+      </w:r>
+      <w:r>
+        <w:rPr>
+          <w:rFonts w:ascii="Times New Roman" w:eastAsia="Times New Roman" w:hAnsi="Times New Roman" w:cs="Times New Roman"/>
+          <w:b/>
+          <w:bCs/>
+          <w:color w:val="000000"/>
+          <w:sz w:val="24"/>
+          <w:szCs w:val="24"/>
+          <w:lang w:eastAsia="es-CO"/>
+        </w:rPr>
+        <w:t xml:space="preserve"> formulario</w:t>
       </w:r>
       <w:r>
         <w:rPr>
@@ -615,8 +705,53 @@
           <w:szCs w:val="24"/>
           <w:lang w:eastAsia="es-CO"/>
         </w:rPr>
-        <w:t xml:space="preserve">Verificaciones Look and Feel en el front de </w:t>
-      </w:r>
+        <w:t xml:space="preserve">Verificaciones Look and </w:t>
+      </w:r>
+      <w:proofErr w:type="spellStart"/>
+      <w:r>
+        <w:rPr>
+          <w:rFonts w:ascii="Times New Roman" w:eastAsia="Times New Roman" w:hAnsi="Times New Roman" w:cs="Times New Roman"/>
+          <w:color w:val="000000"/>
+          <w:sz w:val="24"/>
+          <w:szCs w:val="24"/>
+          <w:lang w:eastAsia="es-CO"/>
+        </w:rPr>
+        <w:t>Feel</w:t>
+      </w:r>
+      <w:proofErr w:type="spellEnd"/>
+      <w:r>
+        <w:rPr>
+          <w:rFonts w:ascii="Times New Roman" w:eastAsia="Times New Roman" w:hAnsi="Times New Roman" w:cs="Times New Roman"/>
+          <w:color w:val="000000"/>
+          <w:sz w:val="24"/>
+          <w:szCs w:val="24"/>
+          <w:lang w:eastAsia="es-CO"/>
+        </w:rPr>
+        <w:t xml:space="preserve"> en el </w:t>
+      </w:r>
+      <w:proofErr w:type="spellStart"/>
+      <w:r>
+        <w:rPr>
+          <w:rFonts w:ascii="Times New Roman" w:eastAsia="Times New Roman" w:hAnsi="Times New Roman" w:cs="Times New Roman"/>
+          <w:color w:val="000000"/>
+          <w:sz w:val="24"/>
+          <w:szCs w:val="24"/>
+          <w:lang w:eastAsia="es-CO"/>
+        </w:rPr>
+        <w:t>front</w:t>
+      </w:r>
+      <w:proofErr w:type="spellEnd"/>
+      <w:r>
+        <w:rPr>
+          <w:rFonts w:ascii="Times New Roman" w:eastAsia="Times New Roman" w:hAnsi="Times New Roman" w:cs="Times New Roman"/>
+          <w:color w:val="000000"/>
+          <w:sz w:val="24"/>
+          <w:szCs w:val="24"/>
+          <w:lang w:eastAsia="es-CO"/>
+        </w:rPr>
+        <w:t xml:space="preserve"> de </w:t>
+      </w:r>
+      <w:proofErr w:type="spellStart"/>
       <w:r>
         <w:rPr>
           <w:rFonts w:ascii="Times New Roman" w:eastAsia="Times New Roman" w:hAnsi="Times New Roman" w:cs="Times New Roman"/>
@@ -627,6 +762,7 @@
         </w:rPr>
         <w:t>BlankFactor</w:t>
       </w:r>
+      <w:proofErr w:type="spellEnd"/>
       <w:r>
         <w:rPr>
           <w:rFonts w:ascii="Times New Roman" w:eastAsia="Times New Roman" w:hAnsi="Times New Roman" w:cs="Times New Roman"/>
@@ -821,17 +957,7 @@
           <w:szCs w:val="24"/>
           <w:lang w:eastAsia="es-CO"/>
         </w:rPr>
-        <w:t xml:space="preserve"> que al </w:t>
-      </w:r>
-      <w:r>
-        <w:rPr>
-          <w:rFonts w:ascii="Times New Roman" w:eastAsia="Times New Roman" w:hAnsi="Times New Roman" w:cs="Times New Roman"/>
-          <w:color w:val="000000"/>
-          <w:sz w:val="24"/>
-          <w:szCs w:val="24"/>
-          <w:lang w:eastAsia="es-CO"/>
-        </w:rPr>
-        <w:t>darle clic al link Blog</w:t>
+        <w:t xml:space="preserve"> que al darle clic al link Blog</w:t>
       </w:r>
       <w:r>
         <w:rPr>
@@ -978,19 +1104,6 @@
     </w:p>
     <w:p>
       <w:pPr>
-        <w:spacing w:after="0" w:line="240" w:lineRule="auto"/>
-        <w:ind w:left="2160"/>
-        <w:rPr>
-          <w:rFonts w:ascii="Times New Roman" w:eastAsia="Times New Roman" w:hAnsi="Times New Roman" w:cs="Times New Roman"/>
-          <w:color w:val="000000"/>
-          <w:sz w:val="24"/>
-          <w:szCs w:val="24"/>
-          <w:lang w:eastAsia="es-CO"/>
-        </w:rPr>
-      </w:pPr>
-    </w:p>
-    <w:p>
-      <w:pPr>
         <w:numPr>
           <w:ilvl w:val="2"/>
           <w:numId w:val="6"/>
@@ -1012,6 +1125,65 @@
           <w:szCs w:val="24"/>
           <w:lang w:eastAsia="es-CO"/>
         </w:rPr>
+        <w:t xml:space="preserve">Se verificará </w:t>
+      </w:r>
+      <w:r>
+        <w:rPr>
+          <w:rFonts w:ascii="Times New Roman" w:eastAsia="Times New Roman" w:hAnsi="Times New Roman" w:cs="Times New Roman"/>
+          <w:color w:val="000000"/>
+          <w:sz w:val="24"/>
+          <w:szCs w:val="24"/>
+          <w:lang w:eastAsia="es-CO"/>
+        </w:rPr>
+        <w:t xml:space="preserve">que se </w:t>
+      </w:r>
+      <w:r>
+        <w:rPr>
+          <w:rFonts w:ascii="Times New Roman" w:eastAsia="Times New Roman" w:hAnsi="Times New Roman" w:cs="Times New Roman"/>
+          <w:color w:val="000000"/>
+          <w:sz w:val="24"/>
+          <w:szCs w:val="24"/>
+          <w:lang w:eastAsia="es-CO"/>
+        </w:rPr>
+        <w:t>imprima una lista de los títulos de todas las publicaciones con enlaces relacionados.</w:t>
+      </w:r>
+    </w:p>
+    <w:p>
+      <w:pPr>
+        <w:spacing w:after="0" w:line="240" w:lineRule="auto"/>
+        <w:ind w:left="2160"/>
+        <w:rPr>
+          <w:rFonts w:ascii="Times New Roman" w:eastAsia="Times New Roman" w:hAnsi="Times New Roman" w:cs="Times New Roman"/>
+          <w:color w:val="000000"/>
+          <w:sz w:val="24"/>
+          <w:szCs w:val="24"/>
+          <w:lang w:eastAsia="es-CO"/>
+        </w:rPr>
+      </w:pPr>
+    </w:p>
+    <w:p>
+      <w:pPr>
+        <w:numPr>
+          <w:ilvl w:val="2"/>
+          <w:numId w:val="6"/>
+        </w:numPr>
+        <w:spacing w:after="0" w:line="240" w:lineRule="auto"/>
+        <w:rPr>
+          <w:rFonts w:ascii="Times New Roman" w:eastAsia="Times New Roman" w:hAnsi="Times New Roman" w:cs="Times New Roman"/>
+          <w:color w:val="000000"/>
+          <w:sz w:val="24"/>
+          <w:szCs w:val="24"/>
+          <w:lang w:eastAsia="es-CO"/>
+        </w:rPr>
+      </w:pPr>
+      <w:r>
+        <w:rPr>
+          <w:rFonts w:ascii="Times New Roman" w:eastAsia="Times New Roman" w:hAnsi="Times New Roman" w:cs="Times New Roman"/>
+          <w:color w:val="000000"/>
+          <w:sz w:val="24"/>
+          <w:szCs w:val="24"/>
+          <w:lang w:eastAsia="es-CO"/>
+        </w:rPr>
         <w:t>Se verificará en la pantalla de</w:t>
       </w:r>
       <w:r>
@@ -1237,7 +1409,6 @@
           <w:szCs w:val="24"/>
           <w:lang w:eastAsia="es-CO"/>
         </w:rPr>
-        <w:lastRenderedPageBreak/>
         <w:br/>
       </w:r>
       <w:r>

</xml_diff>